<commit_message>
utc timestamp unity + reference research
</commit_message>
<xml_diff>
--- a/notes/notes_handRecognitionEMGdataBase.docx
+++ b/notes/notes_handRecognitionEMGdataBase.docx
@@ -254,6 +254,47 @@
           <w:iCs/>
         </w:rPr>
         <w:t>1743-0003-11-122.pdf</w:t>
+      </w:r>
+    </w:p>
+    <w:p/>
+    <w:p>
+      <w:pPr>
+        <w:pStyle w:val="Titre1"/>
+        <w:numPr>
+          <w:ilvl w:val="0"/>
+          <w:numId w:val="1"/>
+        </w:numPr>
+      </w:pPr>
+      <w:r>
+        <w:lastRenderedPageBreak/>
+        <w:t>Recommendations for Integrating a P300-Based Brain–Computer Interface in Virtual Reality Environments for Gaming: An Update</w:t>
+      </w:r>
+    </w:p>
+    <w:p>
+      <w:pPr>
+        <w:rPr>
+          <w:i/>
+          <w:iCs/>
+        </w:rPr>
+      </w:pPr>
+      <w:r>
+        <w:rPr>
+          <w:i/>
+          <w:iCs/>
+        </w:rPr>
+        <w:t xml:space="preserve">File name = </w:t>
+      </w:r>
+      <w:r>
+        <w:rPr>
+          <w:i/>
+          <w:iCs/>
+        </w:rPr>
+        <w:t>computers-09-00092-v2.pdf</w:t>
+      </w:r>
+    </w:p>
+    <w:p>
+      <w:r>
+        <w:t>Principal limitation of using EEG for gaming : low transfer rate (preventing movement while using VR)</w:t>
       </w:r>
     </w:p>
     <w:p/>

</xml_diff>